<commit_message>
Podstrany pre veduceho pracoviska
</commit_message>
<xml_diff>
--- a/Manual spustenie a podstranky.docx
+++ b/Manual spustenie a podstranky.docx
@@ -12,14 +12,22 @@
     </w:p>
     <w:p>
       <w:pPr>
-        <w:pStyle w:val="Odsekzoznamu"/>
+        <w:pStyle w:val="ListParagraph"/>
         <w:numPr>
           <w:ilvl w:val="0"/>
           <w:numId w:val="1"/>
         </w:numPr>
       </w:pPr>
       <w:r>
-        <w:t>Súbor .env.example -&gt; .</w:t>
+        <w:t>Súbor .</w:t>
+      </w:r>
+      <w:proofErr w:type="spellStart"/>
+      <w:r>
+        <w:t>env.example</w:t>
+      </w:r>
+      <w:proofErr w:type="spellEnd"/>
+      <w:r>
+        <w:t xml:space="preserve"> -&gt; .</w:t>
       </w:r>
       <w:proofErr w:type="spellStart"/>
       <w:r>
@@ -29,7 +37,7 @@
     </w:p>
     <w:p>
       <w:pPr>
-        <w:pStyle w:val="Odsekzoznamu"/>
+        <w:pStyle w:val="ListParagraph"/>
         <w:numPr>
           <w:ilvl w:val="0"/>
           <w:numId w:val="1"/>
@@ -50,7 +58,7 @@
     </w:p>
     <w:p>
       <w:pPr>
-        <w:pStyle w:val="Odsekzoznamu"/>
+        <w:pStyle w:val="ListParagraph"/>
         <w:numPr>
           <w:ilvl w:val="0"/>
           <w:numId w:val="1"/>
@@ -60,7 +68,23 @@
         <w:t>Spustiť</w:t>
       </w:r>
       <w:r>
-        <w:t xml:space="preserve"> docker ( docker-compose </w:t>
+        <w:t xml:space="preserve"> </w:t>
+      </w:r>
+      <w:proofErr w:type="spellStart"/>
+      <w:r>
+        <w:t>docker</w:t>
+      </w:r>
+      <w:proofErr w:type="spellEnd"/>
+      <w:r>
+        <w:t xml:space="preserve"> ( </w:t>
+      </w:r>
+      <w:proofErr w:type="spellStart"/>
+      <w:r>
+        <w:t>docker-compose</w:t>
+      </w:r>
+      <w:proofErr w:type="spellEnd"/>
+      <w:r>
+        <w:t xml:space="preserve"> </w:t>
       </w:r>
       <w:proofErr w:type="spellStart"/>
       <w:r>
@@ -68,7 +92,15 @@
       </w:r>
       <w:proofErr w:type="spellEnd"/>
       <w:r>
-        <w:t xml:space="preserve"> -d) -&gt; otvoriť terminál v php </w:t>
+        <w:t xml:space="preserve"> -d) -&gt; otvoriť terminál v </w:t>
+      </w:r>
+      <w:proofErr w:type="spellStart"/>
+      <w:r>
+        <w:t>php</w:t>
+      </w:r>
+      <w:proofErr w:type="spellEnd"/>
+      <w:r>
+        <w:t xml:space="preserve"> </w:t>
       </w:r>
       <w:proofErr w:type="spellStart"/>
       <w:r>
@@ -78,14 +110,27 @@
     </w:p>
     <w:p>
       <w:pPr>
-        <w:pStyle w:val="Odsekzoznamu"/>
+        <w:pStyle w:val="ListParagraph"/>
         <w:numPr>
           <w:ilvl w:val="1"/>
           <w:numId w:val="1"/>
         </w:numPr>
       </w:pPr>
-      <w:r>
-        <w:t xml:space="preserve">php artisan </w:t>
+      <w:proofErr w:type="spellStart"/>
+      <w:r>
+        <w:t>php</w:t>
+      </w:r>
+      <w:proofErr w:type="spellEnd"/>
+      <w:r>
+        <w:t xml:space="preserve"> </w:t>
+      </w:r>
+      <w:proofErr w:type="spellStart"/>
+      <w:r>
+        <w:t>artisan</w:t>
+      </w:r>
+      <w:proofErr w:type="spellEnd"/>
+      <w:r>
+        <w:t xml:space="preserve"> </w:t>
       </w:r>
       <w:proofErr w:type="spellStart"/>
       <w:r>
@@ -95,14 +140,27 @@
     </w:p>
     <w:p>
       <w:pPr>
-        <w:pStyle w:val="Odsekzoznamu"/>
+        <w:pStyle w:val="ListParagraph"/>
         <w:numPr>
           <w:ilvl w:val="1"/>
           <w:numId w:val="1"/>
         </w:numPr>
       </w:pPr>
-      <w:r>
-        <w:t xml:space="preserve">php artisan </w:t>
+      <w:proofErr w:type="spellStart"/>
+      <w:r>
+        <w:t>php</w:t>
+      </w:r>
+      <w:proofErr w:type="spellEnd"/>
+      <w:r>
+        <w:t xml:space="preserve"> </w:t>
+      </w:r>
+      <w:proofErr w:type="spellStart"/>
+      <w:r>
+        <w:t>artisan</w:t>
+      </w:r>
+      <w:proofErr w:type="spellEnd"/>
+      <w:r>
+        <w:t xml:space="preserve"> </w:t>
       </w:r>
       <w:proofErr w:type="spellStart"/>
       <w:r>
@@ -112,12 +170,12 @@
     </w:p>
     <w:p>
       <w:pPr>
-        <w:pStyle w:val="Odsekzoznamu"/>
+        <w:pStyle w:val="ListParagraph"/>
       </w:pPr>
     </w:p>
     <w:p>
       <w:pPr>
-        <w:pStyle w:val="Odsekzoznamu"/>
+        <w:pStyle w:val="ListParagraph"/>
         <w:numPr>
           <w:ilvl w:val="0"/>
           <w:numId w:val="1"/>
@@ -127,11 +185,16 @@
         <w:t xml:space="preserve">v priečinku src -&gt; </w:t>
       </w:r>
       <w:r>
-        <w:t>npm install &amp;&amp; np</w:t>
+        <w:t xml:space="preserve">npm install &amp;&amp; </w:t>
+      </w:r>
+      <w:proofErr w:type="spellStart"/>
+      <w:r>
+        <w:t>np</w:t>
       </w:r>
       <w:r>
         <w:t>m</w:t>
       </w:r>
+      <w:proofErr w:type="spellEnd"/>
       <w:r>
         <w:t xml:space="preserve"> run </w:t>
       </w:r>
@@ -156,8 +219,13 @@
       <w:r>
         <w:t xml:space="preserve">v priečinku </w:t>
       </w:r>
-      <w:r>
-        <w:t>src/</w:t>
+      <w:proofErr w:type="spellStart"/>
+      <w:r>
+        <w:t>src</w:t>
+      </w:r>
+      <w:proofErr w:type="spellEnd"/>
+      <w:r>
+        <w:t>/</w:t>
       </w:r>
       <w:proofErr w:type="spellStart"/>
       <w:r>
@@ -183,7 +251,15 @@
     </w:p>
     <w:p>
       <w:r>
-        <w:t>2.pridať funkciu v src/</w:t>
+        <w:t>2.pridať funkciu v </w:t>
+      </w:r>
+      <w:proofErr w:type="spellStart"/>
+      <w:r>
+        <w:t>src</w:t>
+      </w:r>
+      <w:proofErr w:type="spellEnd"/>
+      <w:r>
+        <w:t>/</w:t>
       </w:r>
       <w:proofErr w:type="spellStart"/>
       <w:r>
@@ -209,7 +285,7 @@
     </w:p>
     <w:p>
       <w:pPr>
-        <w:pStyle w:val="PredformtovanHTML"/>
+        <w:pStyle w:val="HTMLPreformatted"/>
         <w:shd w:val="clear" w:color="auto" w:fill="2B2B2B"/>
         <w:rPr>
           <w:color w:val="A9B7C6"/>
@@ -232,7 +308,23 @@
           <w:color w:val="CC7832"/>
           <w:shd w:val="clear" w:color="auto" w:fill="232525"/>
         </w:rPr>
-        <w:t xml:space="preserve"> function </w:t>
+        <w:t xml:space="preserve"> </w:t>
+      </w:r>
+      <w:proofErr w:type="spellStart"/>
+      <w:r>
+        <w:rPr>
+          <w:color w:val="CC7832"/>
+          <w:shd w:val="clear" w:color="auto" w:fill="232525"/>
+        </w:rPr>
+        <w:t>function</w:t>
+      </w:r>
+      <w:proofErr w:type="spellEnd"/>
+      <w:r>
+        <w:rPr>
+          <w:color w:val="CC7832"/>
+          <w:shd w:val="clear" w:color="auto" w:fill="232525"/>
+        </w:rPr>
+        <w:t xml:space="preserve"> </w:t>
       </w:r>
       <w:proofErr w:type="spellStart"/>
       <w:r>
@@ -272,19 +364,37 @@
         </w:rPr>
         <w:tab/>
       </w:r>
+      <w:proofErr w:type="spellStart"/>
       <w:r>
         <w:rPr>
           <w:color w:val="CC7832"/>
           <w:shd w:val="clear" w:color="auto" w:fill="232525"/>
         </w:rPr>
-        <w:t xml:space="preserve">return </w:t>
-      </w:r>
+        <w:t>return</w:t>
+      </w:r>
+      <w:proofErr w:type="spellEnd"/>
+      <w:r>
+        <w:rPr>
+          <w:color w:val="CC7832"/>
+          <w:shd w:val="clear" w:color="auto" w:fill="232525"/>
+        </w:rPr>
+        <w:t xml:space="preserve"> </w:t>
+      </w:r>
+      <w:proofErr w:type="spellStart"/>
       <w:r>
         <w:rPr>
           <w:color w:val="A9B7C6"/>
           <w:shd w:val="clear" w:color="auto" w:fill="232525"/>
         </w:rPr>
-        <w:t>view(</w:t>
+        <w:t>view</w:t>
+      </w:r>
+      <w:proofErr w:type="spellEnd"/>
+      <w:r>
+        <w:rPr>
+          <w:color w:val="A9B7C6"/>
+          <w:shd w:val="clear" w:color="auto" w:fill="232525"/>
+        </w:rPr>
+        <w:t>(</w:t>
       </w:r>
       <w:r>
         <w:rPr>
@@ -349,7 +459,15 @@
       </w:r>
       <w:proofErr w:type="spellEnd"/>
       <w:r>
-        <w:t xml:space="preserve"> v src/</w:t>
+        <w:t xml:space="preserve"> v </w:t>
+      </w:r>
+      <w:proofErr w:type="spellStart"/>
+      <w:r>
+        <w:t>src</w:t>
+      </w:r>
+      <w:proofErr w:type="spellEnd"/>
+      <w:r>
+        <w:t>/</w:t>
       </w:r>
       <w:proofErr w:type="spellStart"/>
       <w:r>
@@ -367,7 +485,7 @@
     </w:p>
     <w:p>
       <w:pPr>
-        <w:pStyle w:val="PredformtovanHTML"/>
+        <w:pStyle w:val="HTMLPreformatted"/>
         <w:shd w:val="clear" w:color="auto" w:fill="2B2B2B"/>
         <w:rPr>
           <w:color w:val="A9B7C6"/>
@@ -513,6 +631,81 @@
       </w:r>
     </w:p>
     <w:p/>
+    <w:p>
+      <w:r>
+        <w:t>4.Spustit v </w:t>
+      </w:r>
+      <w:proofErr w:type="spellStart"/>
+      <w:r>
+        <w:t>php</w:t>
+      </w:r>
+      <w:proofErr w:type="spellEnd"/>
+      <w:r>
+        <w:t xml:space="preserve"> </w:t>
+      </w:r>
+      <w:proofErr w:type="spellStart"/>
+      <w:r>
+        <w:t>dockeri</w:t>
+      </w:r>
+      <w:proofErr w:type="spellEnd"/>
+      <w:r>
+        <w:t xml:space="preserve"> </w:t>
+      </w:r>
+      <w:proofErr w:type="spellStart"/>
+      <w:r>
+        <w:t>prikaz</w:t>
+      </w:r>
+      <w:proofErr w:type="spellEnd"/>
+      <w:r>
+        <w:t xml:space="preserve"> </w:t>
+      </w:r>
+      <w:proofErr w:type="spellStart"/>
+      <w:r>
+        <w:rPr>
+          <w:rFonts w:ascii="Segoe UI" w:hAnsi="Segoe UI" w:cs="Segoe UI"/>
+          <w:color w:val="C9D1D9"/>
+          <w:shd w:val="clear" w:color="auto" w:fill="0D1117"/>
+        </w:rPr>
+        <w:t>php</w:t>
+      </w:r>
+      <w:proofErr w:type="spellEnd"/>
+      <w:r>
+        <w:rPr>
+          <w:rFonts w:ascii="Segoe UI" w:hAnsi="Segoe UI" w:cs="Segoe UI"/>
+          <w:color w:val="C9D1D9"/>
+          <w:shd w:val="clear" w:color="auto" w:fill="0D1117"/>
+        </w:rPr>
+        <w:t xml:space="preserve"> </w:t>
+      </w:r>
+      <w:proofErr w:type="spellStart"/>
+      <w:r>
+        <w:rPr>
+          <w:rFonts w:ascii="Segoe UI" w:hAnsi="Segoe UI" w:cs="Segoe UI"/>
+          <w:color w:val="C9D1D9"/>
+          <w:shd w:val="clear" w:color="auto" w:fill="0D1117"/>
+        </w:rPr>
+        <w:t>artisan</w:t>
+      </w:r>
+      <w:proofErr w:type="spellEnd"/>
+      <w:r>
+        <w:rPr>
+          <w:rFonts w:ascii="Segoe UI" w:hAnsi="Segoe UI" w:cs="Segoe UI"/>
+          <w:color w:val="C9D1D9"/>
+          <w:shd w:val="clear" w:color="auto" w:fill="0D1117"/>
+        </w:rPr>
+        <w:t xml:space="preserve"> </w:t>
+      </w:r>
+      <w:proofErr w:type="spellStart"/>
+      <w:r>
+        <w:rPr>
+          <w:rFonts w:ascii="Segoe UI" w:hAnsi="Segoe UI" w:cs="Segoe UI"/>
+          <w:color w:val="C9D1D9"/>
+          <w:shd w:val="clear" w:color="auto" w:fill="0D1117"/>
+        </w:rPr>
+        <w:t>optimize</w:t>
+      </w:r>
+      <w:proofErr w:type="spellEnd"/>
+    </w:p>
     <w:sectPr>
       <w:pgSz w:w="11906" w:h="16838"/>
       <w:pgMar w:top="1417" w:right="1417" w:bottom="1417" w:left="1417" w:header="708" w:footer="708" w:gutter="0"/>
@@ -1047,17 +1240,17 @@
     <w:lsdException w:name="Unresolved Mention" w:semiHidden="1" w:unhideWhenUsed="1"/>
     <w:lsdException w:name="Smart Link" w:semiHidden="1" w:unhideWhenUsed="1"/>
   </w:latentStyles>
-  <w:style w:type="paragraph" w:default="1" w:styleId="Normlny">
+  <w:style w:type="paragraph" w:default="1" w:styleId="Normal">
     <w:name w:val="Normal"/>
     <w:qFormat/>
   </w:style>
-  <w:style w:type="character" w:default="1" w:styleId="Predvolenpsmoodseku">
+  <w:style w:type="character" w:default="1" w:styleId="DefaultParagraphFont">
     <w:name w:val="Default Paragraph Font"/>
     <w:uiPriority w:val="1"/>
     <w:semiHidden/>
     <w:unhideWhenUsed/>
   </w:style>
-  <w:style w:type="table" w:default="1" w:styleId="Normlnatabuka">
+  <w:style w:type="table" w:default="1" w:styleId="TableNormal">
     <w:name w:val="Normal Table"/>
     <w:uiPriority w:val="99"/>
     <w:semiHidden/>
@@ -1072,15 +1265,15 @@
       </w:tblCellMar>
     </w:tblPr>
   </w:style>
-  <w:style w:type="numbering" w:default="1" w:styleId="Bezzoznamu">
+  <w:style w:type="numbering" w:default="1" w:styleId="NoList">
     <w:name w:val="No List"/>
     <w:uiPriority w:val="99"/>
     <w:semiHidden/>
     <w:unhideWhenUsed/>
   </w:style>
-  <w:style w:type="paragraph" w:styleId="Odsekzoznamu">
+  <w:style w:type="paragraph" w:styleId="ListParagraph">
     <w:name w:val="List Paragraph"/>
-    <w:basedOn w:val="Normlny"/>
+    <w:basedOn w:val="Normal"/>
     <w:uiPriority w:val="34"/>
     <w:qFormat/>
     <w:rsid w:val="00EC2CC2"/>
@@ -1089,10 +1282,10 @@
       <w:contextualSpacing/>
     </w:pPr>
   </w:style>
-  <w:style w:type="paragraph" w:styleId="PredformtovanHTML">
+  <w:style w:type="paragraph" w:styleId="HTMLPreformatted">
     <w:name w:val="HTML Preformatted"/>
-    <w:basedOn w:val="Normlny"/>
-    <w:link w:val="PredformtovanHTMLChar"/>
+    <w:basedOn w:val="Normal"/>
+    <w:link w:val="HTMLPreformattedChar"/>
     <w:uiPriority w:val="99"/>
     <w:semiHidden/>
     <w:unhideWhenUsed/>
@@ -1125,10 +1318,10 @@
       <w:lang w:eastAsia="sk-SK"/>
     </w:rPr>
   </w:style>
-  <w:style w:type="character" w:customStyle="1" w:styleId="PredformtovanHTMLChar">
-    <w:name w:val="Predformátované HTML Char"/>
-    <w:basedOn w:val="Predvolenpsmoodseku"/>
-    <w:link w:val="PredformtovanHTML"/>
+  <w:style w:type="character" w:customStyle="1" w:styleId="HTMLPreformattedChar">
+    <w:name w:val="HTML Preformatted Char"/>
+    <w:basedOn w:val="DefaultParagraphFont"/>
+    <w:link w:val="HTMLPreformatted"/>
     <w:uiPriority w:val="99"/>
     <w:semiHidden/>
     <w:rsid w:val="00C05670"/>

</xml_diff>